<commit_message>
Update Progress report 5.
</commit_message>
<xml_diff>
--- a/Report/Progress5/CE-01 Progress Report 2565 v0.1.docx
+++ b/Report/Progress5/CE-01 Progress Report 2565 v0.1.docx
@@ -760,7 +760,6 @@
       <w:pPr>
         <w:ind w:left="720"/>
         <w:rPr>
-          <w:rFonts w:hint="cs"/>
           <w:cs/>
         </w:rPr>
       </w:pPr>
@@ -824,7 +823,6 @@
       <w:pPr>
         <w:ind w:left="720"/>
         <w:rPr>
-          <w:rFonts w:hint="cs"/>
           <w:cs/>
         </w:rPr>
       </w:pPr>
@@ -1052,10 +1050,6 @@
     <w:p>
       <w:pPr>
         <w:ind w:left="720"/>
-        <w:rPr>
-          <w:rFonts w:hint="cs"/>
-          <w:cs/>
-        </w:rPr>
       </w:pPr>
       <w:r>
         <w:rPr>
@@ -1216,14 +1210,71 @@
           <w:rFonts w:hint="cs"/>
           <w:cs/>
         </w:rPr>
-        <w:t xml:space="preserve">ทำให้การทำงานเหมาะสมมากกว่า </w:t>
-      </w:r>
-      <w:r>
-        <w:rPr>
-          <w:rFonts w:hint="cs"/>
-          <w:cs/>
-        </w:rPr>
-        <w:t xml:space="preserve">หลังจากทำการทดลองพบว่าข้อมูลที่มีนั้นมีน้อยเกินไปทำให้ค่า </w:t>
+        <w:t>ทำให้การทำงานเหมาะสมมากกว่า หลังจากทำการทดลองพบว่าข้อมูลที่มี</w:t>
+      </w:r>
+      <w:r>
+        <w:drawing>
+          <wp:anchor distT="0" distB="0" distL="114300" distR="114300" simplePos="0" relativeHeight="251659264" behindDoc="0" locked="0" layoutInCell="1" allowOverlap="1" wp14:anchorId="7BBBE2E1" wp14:editId="40F732A8">
+            <wp:simplePos x="0" y="0"/>
+            <wp:positionH relativeFrom="margin">
+              <wp:align>left</wp:align>
+            </wp:positionH>
+            <wp:positionV relativeFrom="paragraph">
+              <wp:posOffset>693852</wp:posOffset>
+            </wp:positionV>
+            <wp:extent cx="6363970" cy="2500630"/>
+            <wp:effectExtent l="0" t="0" r="0" b="0"/>
+            <wp:wrapTopAndBottom/>
+            <wp:docPr id="2" name="Picture 2"/>
+            <wp:cNvGraphicFramePr>
+              <a:graphicFrameLocks xmlns:a="http://schemas.openxmlformats.org/drawingml/2006/main" noChangeAspect="1"/>
+            </wp:cNvGraphicFramePr>
+            <a:graphic xmlns:a="http://schemas.openxmlformats.org/drawingml/2006/main">
+              <a:graphicData uri="http://schemas.openxmlformats.org/drawingml/2006/picture">
+                <pic:pic xmlns:pic="http://schemas.openxmlformats.org/drawingml/2006/picture">
+                  <pic:nvPicPr>
+                    <pic:cNvPr id="1" name=""/>
+                    <pic:cNvPicPr/>
+                  </pic:nvPicPr>
+                  <pic:blipFill>
+                    <a:blip r:embed="rId10">
+                      <a:extLst>
+                        <a:ext uri="{28A0092B-C50C-407E-A947-70E740481C1C}">
+                          <a14:useLocalDpi xmlns:a14="http://schemas.microsoft.com/office/drawing/2010/main" val="0"/>
+                        </a:ext>
+                      </a:extLst>
+                    </a:blip>
+                    <a:stretch>
+                      <a:fillRect/>
+                    </a:stretch>
+                  </pic:blipFill>
+                  <pic:spPr>
+                    <a:xfrm>
+                      <a:off x="0" y="0"/>
+                      <a:ext cx="6363970" cy="2500630"/>
+                    </a:xfrm>
+                    <a:prstGeom prst="rect">
+                      <a:avLst/>
+                    </a:prstGeom>
+                  </pic:spPr>
+                </pic:pic>
+              </a:graphicData>
+            </a:graphic>
+            <wp14:sizeRelH relativeFrom="margin">
+              <wp14:pctWidth>0</wp14:pctWidth>
+            </wp14:sizeRelH>
+            <wp14:sizeRelV relativeFrom="margin">
+              <wp14:pctHeight>0</wp14:pctHeight>
+            </wp14:sizeRelV>
+          </wp:anchor>
+        </w:drawing>
+      </w:r>
+      <w:r>
+        <w:rPr>
+          <w:rFonts w:hint="cs"/>
+          <w:cs/>
+        </w:rPr>
+        <w:t xml:space="preserve">นั้นมีน้อยเกินไปทำให้ค่า </w:t>
       </w:r>
       <w:r>
         <w:t xml:space="preserve">accuracy </w:t>
@@ -1241,446 +1292,672 @@
     </w:p>
     <w:p>
       <w:pPr>
-        <w:ind w:left="360"/>
-        <w:rPr>
-          <w:b/>
-          <w:bCs/>
-        </w:rPr>
-      </w:pPr>
-      <w:r>
-        <w:rPr>
-          <w:rFonts w:hint="cs"/>
-          <w:b/>
-          <w:bCs/>
-          <w:cs/>
-        </w:rPr>
-        <w:t>หัวข้อการพัฒนาโครงงาน</w:t>
-      </w:r>
-      <w:r>
-        <w:rPr>
-          <w:rFonts w:hint="cs"/>
-          <w:b/>
-          <w:bCs/>
-          <w:cs/>
-        </w:rPr>
-        <w:t>เพิ่มเติม</w:t>
+        <w:jc w:val="center"/>
+        <w:rPr>
+          <w:rFonts w:hint="cs"/>
+          <w:b/>
+          <w:bCs/>
+          <w:cs/>
+        </w:rPr>
+      </w:pPr>
+      <w:r>
+        <w:rPr>
+          <w:cs/>
+        </w:rPr>
+        <w:drawing>
+          <wp:anchor distT="0" distB="0" distL="114300" distR="114300" simplePos="0" relativeHeight="251660288" behindDoc="0" locked="0" layoutInCell="1" allowOverlap="1" wp14:anchorId="0138B3C7" wp14:editId="61E50691">
+            <wp:simplePos x="0" y="0"/>
+            <wp:positionH relativeFrom="column">
+              <wp:posOffset>2000885</wp:posOffset>
+            </wp:positionH>
+            <wp:positionV relativeFrom="paragraph">
+              <wp:posOffset>3098063</wp:posOffset>
+            </wp:positionV>
+            <wp:extent cx="4388485" cy="2668905"/>
+            <wp:effectExtent l="0" t="0" r="0" b="0"/>
+            <wp:wrapTopAndBottom/>
+            <wp:docPr id="3" name="Picture 3" descr="A picture containing text&#10;&#10;Description automatically generated"/>
+            <wp:cNvGraphicFramePr>
+              <a:graphicFrameLocks xmlns:a="http://schemas.openxmlformats.org/drawingml/2006/main" noChangeAspect="1"/>
+            </wp:cNvGraphicFramePr>
+            <a:graphic xmlns:a="http://schemas.openxmlformats.org/drawingml/2006/main">
+              <a:graphicData uri="http://schemas.openxmlformats.org/drawingml/2006/picture">
+                <pic:pic xmlns:pic="http://schemas.openxmlformats.org/drawingml/2006/picture">
+                  <pic:nvPicPr>
+                    <pic:cNvPr id="3" name="Picture 3" descr="A picture containing text&#10;&#10;Description automatically generated"/>
+                    <pic:cNvPicPr/>
+                  </pic:nvPicPr>
+                  <pic:blipFill>
+                    <a:blip r:embed="rId11" cstate="print">
+                      <a:extLst>
+                        <a:ext uri="{28A0092B-C50C-407E-A947-70E740481C1C}">
+                          <a14:useLocalDpi xmlns:a14="http://schemas.microsoft.com/office/drawing/2010/main" val="0"/>
+                        </a:ext>
+                      </a:extLst>
+                    </a:blip>
+                    <a:stretch>
+                      <a:fillRect/>
+                    </a:stretch>
+                  </pic:blipFill>
+                  <pic:spPr>
+                    <a:xfrm>
+                      <a:off x="0" y="0"/>
+                      <a:ext cx="4388485" cy="2668905"/>
+                    </a:xfrm>
+                    <a:prstGeom prst="rect">
+                      <a:avLst/>
+                    </a:prstGeom>
+                  </pic:spPr>
+                </pic:pic>
+              </a:graphicData>
+            </a:graphic>
+            <wp14:sizeRelH relativeFrom="margin">
+              <wp14:pctWidth>0</wp14:pctWidth>
+            </wp14:sizeRelH>
+            <wp14:sizeRelV relativeFrom="margin">
+              <wp14:pctHeight>0</wp14:pctHeight>
+            </wp14:sizeRelV>
+          </wp:anchor>
+        </w:drawing>
+      </w:r>
+      <w:r>
+        <w:rPr>
+          <w:cs/>
+        </w:rPr>
+        <w:drawing>
+          <wp:anchor distT="0" distB="0" distL="114300" distR="114300" simplePos="0" relativeHeight="251658240" behindDoc="0" locked="0" layoutInCell="1" allowOverlap="1" wp14:anchorId="03B594F1" wp14:editId="136F0E93">
+            <wp:simplePos x="0" y="0"/>
+            <wp:positionH relativeFrom="margin">
+              <wp:align>left</wp:align>
+            </wp:positionH>
+            <wp:positionV relativeFrom="paragraph">
+              <wp:posOffset>3093314</wp:posOffset>
+            </wp:positionV>
+            <wp:extent cx="1734820" cy="2633345"/>
+            <wp:effectExtent l="0" t="0" r="0" b="0"/>
+            <wp:wrapTopAndBottom/>
+            <wp:docPr id="1" name="Picture 1" descr="Text&#10;&#10;Description automatically generated"/>
+            <wp:cNvGraphicFramePr>
+              <a:graphicFrameLocks xmlns:a="http://schemas.openxmlformats.org/drawingml/2006/main" noChangeAspect="1"/>
+            </wp:cNvGraphicFramePr>
+            <a:graphic xmlns:a="http://schemas.openxmlformats.org/drawingml/2006/main">
+              <a:graphicData uri="http://schemas.openxmlformats.org/drawingml/2006/picture">
+                <pic:pic xmlns:pic="http://schemas.openxmlformats.org/drawingml/2006/picture">
+                  <pic:nvPicPr>
+                    <pic:cNvPr id="1" name="Picture 1" descr="Text&#10;&#10;Description automatically generated"/>
+                    <pic:cNvPicPr/>
+                  </pic:nvPicPr>
+                  <pic:blipFill>
+                    <a:blip r:embed="rId12" cstate="print">
+                      <a:extLst>
+                        <a:ext uri="{28A0092B-C50C-407E-A947-70E740481C1C}">
+                          <a14:useLocalDpi xmlns:a14="http://schemas.microsoft.com/office/drawing/2010/main" val="0"/>
+                        </a:ext>
+                      </a:extLst>
+                    </a:blip>
+                    <a:stretch>
+                      <a:fillRect/>
+                    </a:stretch>
+                  </pic:blipFill>
+                  <pic:spPr>
+                    <a:xfrm>
+                      <a:off x="0" y="0"/>
+                      <a:ext cx="1734820" cy="2633345"/>
+                    </a:xfrm>
+                    <a:prstGeom prst="rect">
+                      <a:avLst/>
+                    </a:prstGeom>
+                  </pic:spPr>
+                </pic:pic>
+              </a:graphicData>
+            </a:graphic>
+            <wp14:sizeRelH relativeFrom="margin">
+              <wp14:pctWidth>0</wp14:pctWidth>
+            </wp14:sizeRelH>
+            <wp14:sizeRelV relativeFrom="margin">
+              <wp14:pctHeight>0</wp14:pctHeight>
+            </wp14:sizeRelV>
+          </wp:anchor>
+        </w:drawing>
+      </w:r>
+      <w:r>
+        <w:rPr>
+          <w:rFonts w:hint="cs"/>
+          <w:i/>
+          <w:iCs/>
+          <w:color w:val="767171" w:themeColor="background2" w:themeShade="80"/>
+          <w:sz w:val="24"/>
+          <w:szCs w:val="24"/>
+          <w:cs/>
+        </w:rPr>
+        <w:t xml:space="preserve">รูปที่ </w:t>
+      </w:r>
+      <w:r>
+        <w:rPr>
+          <w:i/>
+          <w:iCs/>
+          <w:color w:val="767171" w:themeColor="background2" w:themeShade="80"/>
+          <w:sz w:val="24"/>
+          <w:szCs w:val="24"/>
+        </w:rPr>
+        <w:t xml:space="preserve">1 </w:t>
+      </w:r>
+      <w:r>
+        <w:rPr>
+          <w:rFonts w:hint="cs"/>
+          <w:i/>
+          <w:iCs/>
+          <w:color w:val="767171" w:themeColor="background2" w:themeShade="80"/>
+          <w:sz w:val="24"/>
+          <w:szCs w:val="24"/>
+          <w:cs/>
+        </w:rPr>
+        <w:t xml:space="preserve">นำ </w:t>
+      </w:r>
+      <w:r>
+        <w:rPr>
+          <w:i/>
+          <w:iCs/>
+          <w:color w:val="767171" w:themeColor="background2" w:themeShade="80"/>
+          <w:sz w:val="24"/>
+          <w:szCs w:val="24"/>
+        </w:rPr>
+        <w:t xml:space="preserve">data </w:t>
+      </w:r>
+      <w:r>
+        <w:rPr>
+          <w:rFonts w:hint="cs"/>
+          <w:i/>
+          <w:iCs/>
+          <w:color w:val="767171" w:themeColor="background2" w:themeShade="80"/>
+          <w:sz w:val="24"/>
+          <w:szCs w:val="24"/>
+          <w:cs/>
+        </w:rPr>
+        <w:t xml:space="preserve">ที่ </w:t>
+      </w:r>
+      <w:r>
+        <w:rPr>
+          <w:i/>
+          <w:iCs/>
+          <w:color w:val="767171" w:themeColor="background2" w:themeShade="80"/>
+          <w:sz w:val="24"/>
+          <w:szCs w:val="24"/>
+        </w:rPr>
+        <w:t xml:space="preserve">survey </w:t>
+      </w:r>
+      <w:r>
+        <w:rPr>
+          <w:rFonts w:hint="cs"/>
+          <w:i/>
+          <w:iCs/>
+          <w:color w:val="767171" w:themeColor="background2" w:themeShade="80"/>
+          <w:sz w:val="24"/>
+          <w:szCs w:val="24"/>
+          <w:cs/>
+        </w:rPr>
+        <w:t xml:space="preserve">มา </w:t>
+      </w:r>
+      <w:r>
+        <w:rPr>
+          <w:i/>
+          <w:iCs/>
+          <w:color w:val="767171" w:themeColor="background2" w:themeShade="80"/>
+          <w:sz w:val="24"/>
+          <w:szCs w:val="24"/>
+        </w:rPr>
+        <w:t xml:space="preserve">join </w:t>
+      </w:r>
+      <w:r>
+        <w:rPr>
+          <w:rFonts w:hint="cs"/>
+          <w:i/>
+          <w:iCs/>
+          <w:color w:val="767171" w:themeColor="background2" w:themeShade="80"/>
+          <w:sz w:val="24"/>
+          <w:szCs w:val="24"/>
+          <w:cs/>
+        </w:rPr>
+        <w:t xml:space="preserve">กับ </w:t>
+      </w:r>
+      <w:r>
+        <w:rPr>
+          <w:i/>
+          <w:iCs/>
+          <w:color w:val="767171" w:themeColor="background2" w:themeShade="80"/>
+          <w:sz w:val="24"/>
+          <w:szCs w:val="24"/>
+        </w:rPr>
+        <w:t xml:space="preserve">data </w:t>
+      </w:r>
+      <w:r>
+        <w:rPr>
+          <w:rFonts w:hint="cs"/>
+          <w:i/>
+          <w:iCs/>
+          <w:color w:val="767171" w:themeColor="background2" w:themeShade="80"/>
+          <w:sz w:val="24"/>
+          <w:szCs w:val="24"/>
+          <w:cs/>
+        </w:rPr>
+        <w:t>ที่มีอยู่</w:t>
       </w:r>
     </w:p>
     <w:p>
       <w:pPr>
-        <w:ind w:left="360"/>
-      </w:pPr>
-      <w:r>
-        <w:rPr>
-          <w:b/>
-          <w:bCs/>
-          <w:cs/>
-        </w:rPr>
-        <w:tab/>
-      </w:r>
-      <w:r>
-        <w:rPr>
-          <w:b/>
-          <w:bCs/>
-        </w:rPr>
-        <w:t xml:space="preserve">1 Update Schema </w:t>
-      </w:r>
-      <w:proofErr w:type="gramStart"/>
-      <w:r>
-        <w:rPr>
-          <w:b/>
-          <w:bCs/>
-        </w:rPr>
-        <w:t>Student :</w:t>
-      </w:r>
-      <w:proofErr w:type="gramEnd"/>
-      <w:r>
-        <w:rPr>
-          <w:b/>
-          <w:bCs/>
+        <w:rPr>
+          <w:rFonts w:hint="cs"/>
+          <w:b/>
+          <w:bCs/>
+        </w:rPr>
+      </w:pPr>
+      <w:r>
+        <w:rPr>
+          <w:rFonts w:hint="cs"/>
+          <w:i/>
+          <w:iCs/>
+          <w:color w:val="767171" w:themeColor="background2" w:themeShade="80"/>
+          <w:sz w:val="24"/>
+          <w:szCs w:val="24"/>
+          <w:cs/>
+        </w:rPr>
+        <w:t xml:space="preserve">           </w:t>
+      </w:r>
+      <w:r>
+        <w:rPr>
+          <w:rFonts w:hint="cs"/>
+          <w:i/>
+          <w:iCs/>
+          <w:color w:val="767171" w:themeColor="background2" w:themeShade="80"/>
+          <w:sz w:val="24"/>
+          <w:szCs w:val="24"/>
+          <w:cs/>
+        </w:rPr>
+        <w:t xml:space="preserve">รูปที่ </w:t>
+      </w:r>
+      <w:r>
+        <w:rPr>
+          <w:i/>
+          <w:iCs/>
+          <w:color w:val="767171" w:themeColor="background2" w:themeShade="80"/>
+          <w:sz w:val="24"/>
+          <w:szCs w:val="24"/>
+        </w:rPr>
+        <w:t>2</w:t>
+      </w:r>
+      <w:r>
+        <w:rPr>
+          <w:i/>
+          <w:iCs/>
+          <w:color w:val="767171" w:themeColor="background2" w:themeShade="80"/>
+          <w:sz w:val="24"/>
+          <w:szCs w:val="24"/>
         </w:rPr>
         <w:t xml:space="preserve"> </w:t>
       </w:r>
       <w:r>
         <w:rPr>
-          <w:rFonts w:hint="cs"/>
-          <w:cs/>
-        </w:rPr>
-        <w:t xml:space="preserve">เพิ่ม </w:t>
-      </w:r>
-      <w:r>
-        <w:t xml:space="preserve">status </w:t>
-      </w:r>
-      <w:r>
-        <w:rPr>
-          <w:rFonts w:hint="cs"/>
-          <w:cs/>
-        </w:rPr>
-        <w:t xml:space="preserve">และ </w:t>
-      </w:r>
-      <w:r>
-        <w:t xml:space="preserve">career </w:t>
-      </w:r>
-      <w:r>
-        <w:rPr>
-          <w:rFonts w:hint="cs"/>
-          <w:cs/>
-        </w:rPr>
-        <w:t xml:space="preserve">ลงไปใน </w:t>
-      </w:r>
-      <w:r>
-        <w:t xml:space="preserve">schema </w:t>
-      </w:r>
-      <w:r>
-        <w:rPr>
-          <w:rFonts w:hint="cs"/>
-          <w:cs/>
-        </w:rPr>
-        <w:t>เพื่อให้ง่ายต่อการใช้งานและไม่เกิดความซ้ำซ้อน</w:t>
+          <w:i/>
+          <w:iCs/>
+          <w:color w:val="767171" w:themeColor="background2" w:themeShade="80"/>
+          <w:sz w:val="24"/>
+          <w:szCs w:val="24"/>
+        </w:rPr>
+        <w:t xml:space="preserve">data </w:t>
+      </w:r>
+      <w:r>
+        <w:rPr>
+          <w:rFonts w:hint="cs"/>
+          <w:i/>
+          <w:iCs/>
+          <w:color w:val="767171" w:themeColor="background2" w:themeShade="80"/>
+          <w:sz w:val="24"/>
+          <w:szCs w:val="24"/>
+          <w:cs/>
+        </w:rPr>
+        <w:t xml:space="preserve">ที่ </w:t>
+      </w:r>
+      <w:r>
+        <w:rPr>
+          <w:i/>
+          <w:iCs/>
+          <w:color w:val="767171" w:themeColor="background2" w:themeShade="80"/>
+          <w:sz w:val="24"/>
+          <w:szCs w:val="24"/>
+        </w:rPr>
+        <w:t xml:space="preserve">survey </w:t>
+      </w:r>
+      <w:r>
+        <w:rPr>
+          <w:rFonts w:hint="cs"/>
+          <w:i/>
+          <w:iCs/>
+          <w:color w:val="767171" w:themeColor="background2" w:themeShade="80"/>
+          <w:sz w:val="24"/>
+          <w:szCs w:val="24"/>
+          <w:cs/>
+        </w:rPr>
+        <w:t>มา</w:t>
+      </w:r>
+      <w:r>
+        <w:rPr>
+          <w:rFonts w:hint="cs"/>
+          <w:b/>
+          <w:bCs/>
+          <w:cs/>
+        </w:rPr>
+        <w:t xml:space="preserve">                                                                     </w:t>
+      </w:r>
+      <w:r>
+        <w:rPr>
+          <w:rFonts w:hint="cs"/>
+          <w:i/>
+          <w:iCs/>
+          <w:color w:val="767171" w:themeColor="background2" w:themeShade="80"/>
+          <w:sz w:val="24"/>
+          <w:szCs w:val="24"/>
+          <w:cs/>
+        </w:rPr>
+        <w:t xml:space="preserve">        </w:t>
+      </w:r>
+      <w:r>
+        <w:rPr>
+          <w:rFonts w:hint="cs"/>
+          <w:i/>
+          <w:iCs/>
+          <w:color w:val="767171" w:themeColor="background2" w:themeShade="80"/>
+          <w:sz w:val="24"/>
+          <w:szCs w:val="24"/>
+          <w:cs/>
+        </w:rPr>
+        <w:t xml:space="preserve">รูปที่ </w:t>
+      </w:r>
+      <w:r>
+        <w:rPr>
+          <w:rFonts w:hint="cs"/>
+          <w:i/>
+          <w:iCs/>
+          <w:color w:val="767171" w:themeColor="background2" w:themeShade="80"/>
+          <w:sz w:val="24"/>
+          <w:szCs w:val="24"/>
+          <w:cs/>
+        </w:rPr>
+        <w:t>3</w:t>
+      </w:r>
+      <w:r>
+        <w:rPr>
+          <w:i/>
+          <w:iCs/>
+          <w:color w:val="767171" w:themeColor="background2" w:themeShade="80"/>
+          <w:sz w:val="24"/>
+          <w:szCs w:val="24"/>
+        </w:rPr>
+        <w:t xml:space="preserve"> </w:t>
+      </w:r>
+      <w:r>
+        <w:rPr>
+          <w:rFonts w:hint="cs"/>
+          <w:i/>
+          <w:iCs/>
+          <w:color w:val="767171" w:themeColor="background2" w:themeShade="80"/>
+          <w:sz w:val="24"/>
+          <w:szCs w:val="24"/>
+          <w:cs/>
+        </w:rPr>
+        <w:t xml:space="preserve">นำ </w:t>
+      </w:r>
+      <w:r>
+        <w:rPr>
+          <w:i/>
+          <w:iCs/>
+          <w:color w:val="767171" w:themeColor="background2" w:themeShade="80"/>
+          <w:sz w:val="24"/>
+          <w:szCs w:val="24"/>
+        </w:rPr>
+        <w:t xml:space="preserve">data </w:t>
+      </w:r>
+      <w:r>
+        <w:rPr>
+          <w:rFonts w:hint="cs"/>
+          <w:i/>
+          <w:iCs/>
+          <w:color w:val="767171" w:themeColor="background2" w:themeShade="80"/>
+          <w:sz w:val="24"/>
+          <w:szCs w:val="24"/>
+          <w:cs/>
+        </w:rPr>
+        <w:t xml:space="preserve">ของแต่ละ </w:t>
+      </w:r>
+      <w:r>
+        <w:rPr>
+          <w:i/>
+          <w:iCs/>
+          <w:color w:val="767171" w:themeColor="background2" w:themeShade="80"/>
+          <w:sz w:val="24"/>
+          <w:szCs w:val="24"/>
+        </w:rPr>
+        <w:t xml:space="preserve">user </w:t>
+      </w:r>
+      <w:r>
+        <w:rPr>
+          <w:rFonts w:hint="cs"/>
+          <w:i/>
+          <w:iCs/>
+          <w:color w:val="767171" w:themeColor="background2" w:themeShade="80"/>
+          <w:sz w:val="24"/>
+          <w:szCs w:val="24"/>
+          <w:cs/>
+        </w:rPr>
+        <w:t xml:space="preserve">มา </w:t>
+      </w:r>
+      <w:r>
+        <w:rPr>
+          <w:i/>
+          <w:iCs/>
+          <w:color w:val="767171" w:themeColor="background2" w:themeShade="80"/>
+          <w:sz w:val="24"/>
+          <w:szCs w:val="24"/>
+        </w:rPr>
+        <w:t>transpose</w:t>
       </w:r>
     </w:p>
     <w:p>
       <w:pPr>
         <w:ind w:left="720"/>
-        <w:jc w:val="both"/>
-      </w:pPr>
-      <w:r>
-        <w:rPr>
-          <w:rFonts w:hint="cs"/>
-          <w:b/>
-          <w:bCs/>
-          <w:cs/>
-        </w:rPr>
-        <w:t xml:space="preserve">2 </w:t>
-      </w:r>
-      <w:r>
-        <w:rPr>
-          <w:b/>
-          <w:bCs/>
-        </w:rPr>
-        <w:t>Function Update Student Status :</w:t>
-      </w:r>
-      <w:r>
-        <w:t xml:space="preserve"> </w:t>
-      </w:r>
-      <w:r>
-        <w:rPr>
-          <w:rFonts w:hint="cs"/>
-          <w:cs/>
-        </w:rPr>
-        <w:t xml:space="preserve">พัฒนา </w:t>
-      </w:r>
-      <w:r>
-        <w:t xml:space="preserve">Function </w:t>
-      </w:r>
-      <w:r>
-        <w:rPr>
-          <w:rFonts w:hint="cs"/>
-          <w:cs/>
-        </w:rPr>
-        <w:t xml:space="preserve">ที่จะ </w:t>
-      </w:r>
-      <w:r>
-        <w:t xml:space="preserve">Update Status </w:t>
-      </w:r>
-      <w:r>
-        <w:rPr>
-          <w:rFonts w:hint="cs"/>
-          <w:cs/>
-        </w:rPr>
-        <w:t xml:space="preserve">ทั้งหมดของข้อมูลนักศึกษาที่ใช้ในการ </w:t>
-      </w:r>
-      <w:r>
-        <w:t xml:space="preserve">train    model </w:t>
-      </w:r>
-      <w:r>
-        <w:rPr>
-          <w:rFonts w:hint="cs"/>
-          <w:cs/>
-        </w:rPr>
-        <w:t>ในระบบ</w:t>
-      </w:r>
+      </w:pPr>
     </w:p>
     <w:p>
       <w:pPr>
         <w:ind w:left="720"/>
-        <w:jc w:val="both"/>
-      </w:pPr>
-      <w:r>
-        <w:rPr>
-          <w:rFonts w:hint="cs"/>
-          <w:b/>
-          <w:bCs/>
-          <w:cs/>
-        </w:rPr>
-        <w:t xml:space="preserve">3 </w:t>
-      </w:r>
-      <w:r>
-        <w:rPr>
-          <w:b/>
-          <w:bCs/>
-        </w:rPr>
-        <w:t>Function Update Student Career :</w:t>
-      </w:r>
-      <w:r>
-        <w:t xml:space="preserve"> </w:t>
-      </w:r>
-      <w:r>
-        <w:rPr>
-          <w:rFonts w:hint="cs"/>
-          <w:cs/>
-        </w:rPr>
-        <w:t xml:space="preserve">พัฒนา </w:t>
-      </w:r>
-      <w:r>
-        <w:t xml:space="preserve">Function </w:t>
-      </w:r>
-      <w:r>
-        <w:rPr>
-          <w:rFonts w:hint="cs"/>
-          <w:cs/>
-        </w:rPr>
-        <w:t xml:space="preserve">ที่จะ </w:t>
-      </w:r>
-      <w:r>
-        <w:t xml:space="preserve">Update </w:t>
-      </w:r>
-      <w:r>
-        <w:t>Career</w:t>
-      </w:r>
-      <w:r>
-        <w:t xml:space="preserve"> </w:t>
-      </w:r>
-      <w:r>
-        <w:rPr>
-          <w:rFonts w:hint="cs"/>
-          <w:cs/>
-        </w:rPr>
-        <w:t xml:space="preserve">ทั้งหมดของข้อมูลนักศึกษาที่ใช้ในการ </w:t>
-      </w:r>
-      <w:r>
-        <w:t xml:space="preserve">train    model </w:t>
-      </w:r>
-      <w:r>
-        <w:rPr>
-          <w:rFonts w:hint="cs"/>
-          <w:cs/>
-        </w:rPr>
-        <w:t>ในระบบ</w:t>
-      </w:r>
-      <w:r>
-        <w:t xml:space="preserve"> </w:t>
-      </w:r>
-      <w:r>
-        <w:rPr>
-          <w:rFonts w:hint="cs"/>
-          <w:cs/>
-        </w:rPr>
-        <w:t xml:space="preserve">ทั้งในรูปแบบของการ  </w:t>
-      </w:r>
-      <w:r>
-        <w:t xml:space="preserve">upload file </w:t>
-      </w:r>
-      <w:r>
-        <w:rPr>
-          <w:rFonts w:hint="cs"/>
-          <w:cs/>
-        </w:rPr>
-        <w:t xml:space="preserve">เข้ามาแล้ว </w:t>
-      </w:r>
-      <w:r>
-        <w:t xml:space="preserve">update </w:t>
-      </w:r>
-      <w:r>
-        <w:rPr>
-          <w:rFonts w:hint="cs"/>
-          <w:cs/>
-        </w:rPr>
-        <w:t xml:space="preserve">ทั้งหมด หรือ </w:t>
-      </w:r>
-      <w:r>
-        <w:t>update</w:t>
-      </w:r>
-      <w:r>
-        <w:rPr>
-          <w:rFonts w:hint="cs"/>
-          <w:cs/>
-        </w:rPr>
-        <w:t xml:space="preserve"> ที่ละคนตาม </w:t>
-      </w:r>
-      <w:r>
-        <w:t>request body</w:t>
-      </w:r>
+        <w:rPr>
+          <w:rFonts w:hint="cs"/>
+          <w:cs/>
+        </w:rPr>
+      </w:pPr>
     </w:p>
     <w:p>
       <w:pPr>
-        <w:ind w:left="720"/>
-        <w:rPr>
-          <w:rFonts w:hint="cs"/>
-          <w:cs/>
-        </w:rPr>
-      </w:pPr>
-      <w:r>
-        <w:rPr>
-          <w:b/>
-          <w:bCs/>
-        </w:rPr>
-        <w:t xml:space="preserve">4 Function Update Subject </w:t>
-      </w:r>
-      <w:proofErr w:type="gramStart"/>
-      <w:r>
-        <w:rPr>
-          <w:b/>
-          <w:bCs/>
-        </w:rPr>
-        <w:t>Class :</w:t>
-      </w:r>
-      <w:proofErr w:type="gramEnd"/>
-      <w:r>
-        <w:rPr>
-          <w:b/>
-          <w:bCs/>
-        </w:rPr>
-        <w:t xml:space="preserve"> </w:t>
-      </w:r>
-      <w:r>
-        <w:rPr>
-          <w:rFonts w:hint="cs"/>
-          <w:cs/>
-        </w:rPr>
-        <w:t xml:space="preserve">พัฒนา </w:t>
-      </w:r>
-      <w:r>
-        <w:t xml:space="preserve">Function </w:t>
-      </w:r>
-      <w:r>
-        <w:rPr>
-          <w:rFonts w:hint="cs"/>
-          <w:cs/>
-        </w:rPr>
-        <w:t xml:space="preserve">ที่จะ </w:t>
-      </w:r>
-      <w:r>
-        <w:t xml:space="preserve">Update Subject Class </w:t>
-      </w:r>
-      <w:r>
-        <w:rPr>
-          <w:rFonts w:hint="cs"/>
-          <w:cs/>
-        </w:rPr>
-        <w:t xml:space="preserve">ได้แบบ </w:t>
-      </w:r>
-      <w:r>
-        <w:t xml:space="preserve">auto </w:t>
-      </w:r>
-      <w:r>
-        <w:rPr>
-          <w:rFonts w:hint="cs"/>
-          <w:cs/>
-        </w:rPr>
-        <w:t xml:space="preserve">เมื่อมีการ </w:t>
-      </w:r>
-      <w:r>
-        <w:t xml:space="preserve">upload file subject </w:t>
-      </w:r>
-      <w:r>
-        <w:rPr>
-          <w:rFonts w:hint="cs"/>
-          <w:cs/>
-        </w:rPr>
-        <w:t xml:space="preserve">เข้ามาใหม่จะทำการใช้ </w:t>
-      </w:r>
-      <w:r>
-        <w:t xml:space="preserve">NLP </w:t>
-      </w:r>
-      <w:r>
-        <w:rPr>
-          <w:rFonts w:hint="cs"/>
-          <w:cs/>
-        </w:rPr>
-        <w:t xml:space="preserve">หา </w:t>
-      </w:r>
-      <w:r>
-        <w:t xml:space="preserve">class </w:t>
-      </w:r>
-      <w:r>
-        <w:rPr>
-          <w:rFonts w:hint="cs"/>
-          <w:cs/>
-        </w:rPr>
-        <w:t xml:space="preserve">และ </w:t>
-      </w:r>
-      <w:r>
-        <w:t xml:space="preserve">update class </w:t>
-      </w:r>
-      <w:r>
-        <w:rPr>
-          <w:rFonts w:hint="cs"/>
-          <w:cs/>
-        </w:rPr>
-        <w:t>ให้กับวิชาที่มีอยู่ในฐานข้อมูลอยู่แล้ว</w:t>
-      </w:r>
-    </w:p>
-    <w:p/>
-    <w:p>
-      <w:pPr>
-        <w:rPr>
-          <w:rFonts w:hint="cs"/>
-          <w:cs/>
-        </w:rPr>
-      </w:pPr>
+        <w:ind w:left="360"/>
+        <w:rPr>
+          <w:b/>
+          <w:bCs/>
+        </w:rPr>
+      </w:pPr>
+      <w:r>
+        <w:rPr>
+          <w:rFonts w:hint="cs"/>
+          <w:b/>
+          <w:bCs/>
+          <w:cs/>
+        </w:rPr>
+        <w:t>หัวข้อการพัฒนาโครงงาน</w:t>
+      </w:r>
+      <w:r>
+        <w:rPr>
+          <w:rFonts w:hint="cs"/>
+          <w:b/>
+          <w:bCs/>
+          <w:cs/>
+        </w:rPr>
+        <w:t>เพิ่มเติม</w:t>
+      </w:r>
     </w:p>
     <w:p>
       <w:pPr>
-        <w:pStyle w:val="Heading2"/>
-        <w:rPr>
-          <w:b/>
-          <w:bCs/>
-        </w:rPr>
-      </w:pPr>
-      <w:r>
-        <w:rPr>
-          <w:rFonts w:hint="cs"/>
-          <w:b/>
-          <w:bCs/>
-          <w:cs/>
-        </w:rPr>
-        <w:t>ปัญหาที่เกิดขั้นและแนวทางการแก้ไข</w:t>
+        <w:ind w:left="360"/>
+      </w:pPr>
+      <w:r>
+        <w:rPr>
+          <w:b/>
+          <w:bCs/>
+          <w:cs/>
+        </w:rPr>
+        <w:tab/>
+      </w:r>
+      <w:r>
+        <w:rPr>
+          <w:b/>
+          <w:bCs/>
+        </w:rPr>
+        <w:t xml:space="preserve">1 Update Schema </w:t>
+      </w:r>
+      <w:proofErr w:type="gramStart"/>
+      <w:r>
+        <w:rPr>
+          <w:b/>
+          <w:bCs/>
+        </w:rPr>
+        <w:t>Student :</w:t>
+      </w:r>
+      <w:proofErr w:type="gramEnd"/>
+      <w:r>
+        <w:rPr>
+          <w:b/>
+          <w:bCs/>
+        </w:rPr>
+        <w:t xml:space="preserve"> </w:t>
+      </w:r>
+      <w:r>
+        <w:rPr>
+          <w:rFonts w:hint="cs"/>
+          <w:cs/>
+        </w:rPr>
+        <w:t xml:space="preserve">เพิ่ม </w:t>
+      </w:r>
+      <w:r>
+        <w:t xml:space="preserve">status </w:t>
+      </w:r>
+      <w:r>
+        <w:rPr>
+          <w:rFonts w:hint="cs"/>
+          <w:cs/>
+        </w:rPr>
+        <w:t xml:space="preserve">และ </w:t>
+      </w:r>
+      <w:r>
+        <w:t xml:space="preserve">career </w:t>
+      </w:r>
+      <w:r>
+        <w:rPr>
+          <w:rFonts w:hint="cs"/>
+          <w:cs/>
+        </w:rPr>
+        <w:t xml:space="preserve">ลงไปใน </w:t>
+      </w:r>
+      <w:r>
+        <w:t xml:space="preserve">schema </w:t>
+      </w:r>
+      <w:r>
+        <w:rPr>
+          <w:rFonts w:hint="cs"/>
+          <w:cs/>
+        </w:rPr>
+        <w:t>เพื่อให้ง่ายต่อการใช้งานและไม่เกิดความซ้ำซ้อน</w:t>
       </w:r>
     </w:p>
     <w:p>
-      <w:r>
-        <w:rPr>
-          <w:rFonts w:hint="cs"/>
-          <w:cs/>
-        </w:rPr>
-        <w:t>ปัญหาจากครั้งก่อน</w:t>
+      <w:pPr>
+        <w:ind w:left="720"/>
+        <w:jc w:val="both"/>
+      </w:pPr>
+      <w:r>
+        <w:rPr>
+          <w:rFonts w:hint="cs"/>
+          <w:b/>
+          <w:bCs/>
+          <w:cs/>
+        </w:rPr>
+        <w:t xml:space="preserve">2 </w:t>
+      </w:r>
+      <w:r>
+        <w:rPr>
+          <w:b/>
+          <w:bCs/>
+        </w:rPr>
+        <w:t>Function Update Student Status :</w:t>
+      </w:r>
+      <w:r>
+        <w:t xml:space="preserve"> </w:t>
+      </w:r>
+      <w:r>
+        <w:rPr>
+          <w:rFonts w:hint="cs"/>
+          <w:cs/>
+        </w:rPr>
+        <w:t xml:space="preserve">พัฒนา </w:t>
+      </w:r>
+      <w:r>
+        <w:t xml:space="preserve">Function </w:t>
+      </w:r>
+      <w:r>
+        <w:rPr>
+          <w:rFonts w:hint="cs"/>
+          <w:cs/>
+        </w:rPr>
+        <w:t xml:space="preserve">ที่จะ </w:t>
+      </w:r>
+      <w:r>
+        <w:t xml:space="preserve">Update Status </w:t>
+      </w:r>
+      <w:r>
+        <w:rPr>
+          <w:rFonts w:hint="cs"/>
+          <w:cs/>
+        </w:rPr>
+        <w:t xml:space="preserve">ทั้งหมดของข้อมูลนักศึกษาที่ใช้ในการ </w:t>
+      </w:r>
+      <w:r>
+        <w:t xml:space="preserve">train    model </w:t>
+      </w:r>
+      <w:r>
+        <w:rPr>
+          <w:rFonts w:hint="cs"/>
+          <w:cs/>
+        </w:rPr>
+        <w:t>ในระบบ</w:t>
       </w:r>
     </w:p>
     <w:p>
       <w:pPr>
         <w:ind w:left="720"/>
-        <w:rPr>
-          <w:rFonts w:hint="cs"/>
-          <w:cs/>
-        </w:rPr>
-      </w:pPr>
-      <w:r>
-        <w:rPr>
-          <w:rFonts w:hint="cs"/>
-          <w:cs/>
-        </w:rPr>
-        <w:t xml:space="preserve">1. ข้อมูลในการสร้างโมเดลมีไม่เพียงพอ ทำให้การทำงานในส่วนของ </w:t>
-      </w:r>
-      <w:r>
-        <w:t xml:space="preserve">job prediction </w:t>
-      </w:r>
-      <w:r>
-        <w:rPr>
-          <w:rFonts w:hint="cs"/>
-          <w:cs/>
-        </w:rPr>
-        <w:t>ยังคงต้องรอข้อมูลจากอาจารย์ที่ปรึกษาก่อน</w:t>
+        <w:jc w:val="both"/>
+      </w:pPr>
+      <w:r>
+        <w:rPr>
+          <w:rFonts w:hint="cs"/>
+          <w:b/>
+          <w:bCs/>
+          <w:cs/>
+        </w:rPr>
+        <w:lastRenderedPageBreak/>
+        <w:t xml:space="preserve">3 </w:t>
+      </w:r>
+      <w:r>
+        <w:rPr>
+          <w:b/>
+          <w:bCs/>
+        </w:rPr>
+        <w:t>Function Update Student Career :</w:t>
       </w:r>
       <w:r>
         <w:t xml:space="preserve"> </w:t>
@@ -1690,54 +1967,610 @@
           <w:rFonts w:hint="cs"/>
           <w:cs/>
         </w:rPr>
-        <w:t xml:space="preserve">จากที่ปรึกษากับที่ปรึกษาเรื่องปัญหานี้แล้วทางผู้จัดทำได้ข้อสรุปว่าทางผู้จัดทำจะทำการเก็บ </w:t>
-      </w:r>
-      <w:r>
-        <w:t xml:space="preserve">survey </w:t>
-      </w:r>
-      <w:r>
-        <w:rPr>
-          <w:rFonts w:hint="cs"/>
-          <w:cs/>
-        </w:rPr>
-        <w:t xml:space="preserve">อีกครั้งตอนที่นักศึกษาที่จบไปแล้วกลับมารับปริญญา และทางที่ปรึกษาได้แนะนำให้เตรียม </w:t>
-      </w:r>
-      <w:r>
-        <w:t xml:space="preserve">function </w:t>
-      </w:r>
-      <w:r>
-        <w:rPr>
-          <w:rFonts w:hint="cs"/>
-          <w:cs/>
-        </w:rPr>
-        <w:t xml:space="preserve">สำหรับการเพิ่มข้อมูลเข้า </w:t>
-      </w:r>
-      <w:r>
-        <w:t xml:space="preserve">database </w:t>
-      </w:r>
-      <w:r>
-        <w:rPr>
-          <w:rFonts w:hint="cs"/>
-          <w:cs/>
-        </w:rPr>
-        <w:t xml:space="preserve">และทางผู้จัดทำได้ทำการพัฒนาส่วนของ </w:t>
-      </w:r>
-      <w:r>
-        <w:t xml:space="preserve">function </w:t>
-      </w:r>
-      <w:r>
-        <w:rPr>
-          <w:rFonts w:hint="cs"/>
-          <w:cs/>
-        </w:rPr>
-        <w:t>เรียบร้อยแล้ว</w:t>
+        <w:t xml:space="preserve">พัฒนา </w:t>
+      </w:r>
+      <w:r>
+        <w:t xml:space="preserve">Function </w:t>
+      </w:r>
+      <w:r>
+        <w:rPr>
+          <w:rFonts w:hint="cs"/>
+          <w:cs/>
+        </w:rPr>
+        <w:t xml:space="preserve">ที่จะ </w:t>
+      </w:r>
+      <w:r>
+        <w:t xml:space="preserve">Update Career </w:t>
+      </w:r>
+      <w:r>
+        <w:rPr>
+          <w:rFonts w:hint="cs"/>
+          <w:cs/>
+        </w:rPr>
+        <w:t xml:space="preserve">ทั้งหมดของข้อมูลนักศึกษาที่ใช้ในการ </w:t>
+      </w:r>
+      <w:r>
+        <w:t xml:space="preserve">train    model </w:t>
+      </w:r>
+      <w:r>
+        <w:rPr>
+          <w:rFonts w:hint="cs"/>
+          <w:cs/>
+        </w:rPr>
+        <w:t>ในระบบ</w:t>
+      </w:r>
+      <w:r>
+        <w:t xml:space="preserve"> </w:t>
+      </w:r>
+      <w:r>
+        <w:rPr>
+          <w:rFonts w:hint="cs"/>
+          <w:cs/>
+        </w:rPr>
+        <w:t xml:space="preserve">ทั้งในรูปแบบของการ  </w:t>
+      </w:r>
+      <w:r>
+        <w:t xml:space="preserve">upload file </w:t>
+      </w:r>
+      <w:r>
+        <w:rPr>
+          <w:rFonts w:hint="cs"/>
+          <w:cs/>
+        </w:rPr>
+        <w:t xml:space="preserve">เข้ามาแล้ว </w:t>
+      </w:r>
+      <w:r>
+        <w:t xml:space="preserve">update </w:t>
+      </w:r>
+      <w:r>
+        <w:rPr>
+          <w:rFonts w:hint="cs"/>
+          <w:cs/>
+        </w:rPr>
+        <w:t xml:space="preserve">ทั้งหมด หรือ </w:t>
+      </w:r>
+      <w:r>
+        <w:t>update</w:t>
+      </w:r>
+      <w:r>
+        <w:rPr>
+          <w:rFonts w:hint="cs"/>
+          <w:cs/>
+        </w:rPr>
+        <w:t xml:space="preserve"> ที่ละคนตาม </w:t>
+      </w:r>
+      <w:r>
+        <w:t>request body</w:t>
       </w:r>
     </w:p>
     <w:p>
       <w:pPr>
         <w:ind w:left="720"/>
         <w:rPr>
-          <w:rFonts w:hint="cs"/>
+          <w:cs/>
+        </w:rPr>
+      </w:pPr>
+      <w:r>
+        <w:rPr>
+          <w:b/>
+          <w:bCs/>
+        </w:rPr>
+        <w:t xml:space="preserve">4 Function Update Subject </w:t>
+      </w:r>
+      <w:proofErr w:type="gramStart"/>
+      <w:r>
+        <w:rPr>
+          <w:b/>
+          <w:bCs/>
+        </w:rPr>
+        <w:t>Class :</w:t>
+      </w:r>
+      <w:proofErr w:type="gramEnd"/>
+      <w:r>
+        <w:rPr>
+          <w:b/>
+          <w:bCs/>
+        </w:rPr>
+        <w:t xml:space="preserve"> </w:t>
+      </w:r>
+      <w:r>
+        <w:rPr>
+          <w:rFonts w:hint="cs"/>
+          <w:cs/>
+        </w:rPr>
+        <w:t xml:space="preserve">พัฒนา </w:t>
+      </w:r>
+      <w:r>
+        <w:t xml:space="preserve">Function </w:t>
+      </w:r>
+      <w:r>
+        <w:rPr>
+          <w:rFonts w:hint="cs"/>
+          <w:cs/>
+        </w:rPr>
+        <w:t xml:space="preserve">ที่จะ </w:t>
+      </w:r>
+      <w:r>
+        <w:t xml:space="preserve">Update Subject Class </w:t>
+      </w:r>
+      <w:r>
+        <w:rPr>
+          <w:rFonts w:hint="cs"/>
+          <w:cs/>
+        </w:rPr>
+        <w:t xml:space="preserve">ได้แบบ </w:t>
+      </w:r>
+      <w:r>
+        <w:t xml:space="preserve">auto </w:t>
+      </w:r>
+      <w:r>
+        <w:rPr>
+          <w:rFonts w:hint="cs"/>
+          <w:cs/>
+        </w:rPr>
+        <w:t xml:space="preserve">เมื่อมีการ </w:t>
+      </w:r>
+      <w:r>
+        <w:t xml:space="preserve">upload file subject </w:t>
+      </w:r>
+      <w:r>
+        <w:rPr>
+          <w:rFonts w:hint="cs"/>
+          <w:cs/>
+        </w:rPr>
+        <w:t xml:space="preserve">เข้ามาใหม่จะทำการใช้ </w:t>
+      </w:r>
+      <w:r>
+        <w:t xml:space="preserve">NLP </w:t>
+      </w:r>
+      <w:r>
+        <w:rPr>
+          <w:rFonts w:hint="cs"/>
+          <w:cs/>
+        </w:rPr>
+        <w:t xml:space="preserve">หา </w:t>
+      </w:r>
+      <w:r>
+        <w:t xml:space="preserve">class </w:t>
+      </w:r>
+      <w:r>
+        <w:rPr>
+          <w:rFonts w:hint="cs"/>
+          <w:cs/>
+        </w:rPr>
+        <w:t xml:space="preserve">และ </w:t>
+      </w:r>
+      <w:r>
+        <w:t xml:space="preserve">update class </w:t>
+      </w:r>
+      <w:r>
+        <w:rPr>
+          <w:rFonts w:hint="cs"/>
+          <w:cs/>
+        </w:rPr>
+        <w:t>ให้กับวิชาที่มีอยู่ในฐานข้อมูลอยู่แล้ว</w:t>
+      </w:r>
+    </w:p>
+    <w:p>
+      <w:r>
+        <w:drawing>
+          <wp:anchor distT="0" distB="0" distL="114300" distR="114300" simplePos="0" relativeHeight="251662336" behindDoc="0" locked="0" layoutInCell="1" allowOverlap="1" wp14:anchorId="1C65DC1D" wp14:editId="57FA9E2B">
+            <wp:simplePos x="0" y="0"/>
+            <wp:positionH relativeFrom="margin">
+              <wp:posOffset>3218180</wp:posOffset>
+            </wp:positionH>
+            <wp:positionV relativeFrom="paragraph">
+              <wp:posOffset>323850</wp:posOffset>
+            </wp:positionV>
+            <wp:extent cx="2604135" cy="2804795"/>
+            <wp:effectExtent l="0" t="0" r="5715" b="0"/>
+            <wp:wrapTopAndBottom/>
+            <wp:docPr id="5" name="Picture 5" descr="Text&#10;&#10;Description automatically generated"/>
+            <wp:cNvGraphicFramePr>
+              <a:graphicFrameLocks xmlns:a="http://schemas.openxmlformats.org/drawingml/2006/main" noChangeAspect="1"/>
+            </wp:cNvGraphicFramePr>
+            <a:graphic xmlns:a="http://schemas.openxmlformats.org/drawingml/2006/main">
+              <a:graphicData uri="http://schemas.openxmlformats.org/drawingml/2006/picture">
+                <pic:pic xmlns:pic="http://schemas.openxmlformats.org/drawingml/2006/picture">
+                  <pic:nvPicPr>
+                    <pic:cNvPr id="5" name="Picture 5" descr="Text&#10;&#10;Description automatically generated"/>
+                    <pic:cNvPicPr/>
+                  </pic:nvPicPr>
+                  <pic:blipFill>
+                    <a:blip r:embed="rId13">
+                      <a:extLst>
+                        <a:ext uri="{28A0092B-C50C-407E-A947-70E740481C1C}">
+                          <a14:useLocalDpi xmlns:a14="http://schemas.microsoft.com/office/drawing/2010/main" val="0"/>
+                        </a:ext>
+                      </a:extLst>
+                    </a:blip>
+                    <a:stretch>
+                      <a:fillRect/>
+                    </a:stretch>
+                  </pic:blipFill>
+                  <pic:spPr>
+                    <a:xfrm>
+                      <a:off x="0" y="0"/>
+                      <a:ext cx="2604135" cy="2804795"/>
+                    </a:xfrm>
+                    <a:prstGeom prst="rect">
+                      <a:avLst/>
+                    </a:prstGeom>
+                  </pic:spPr>
+                </pic:pic>
+              </a:graphicData>
+            </a:graphic>
+            <wp14:sizeRelH relativeFrom="margin">
+              <wp14:pctWidth>0</wp14:pctWidth>
+            </wp14:sizeRelH>
+            <wp14:sizeRelV relativeFrom="margin">
+              <wp14:pctHeight>0</wp14:pctHeight>
+            </wp14:sizeRelV>
+          </wp:anchor>
+        </w:drawing>
+      </w:r>
+      <w:r>
+        <w:drawing>
+          <wp:anchor distT="0" distB="0" distL="114300" distR="114300" simplePos="0" relativeHeight="251661312" behindDoc="0" locked="0" layoutInCell="1" allowOverlap="1" wp14:anchorId="1F9FCB8C" wp14:editId="451D1C1F">
+            <wp:simplePos x="0" y="0"/>
+            <wp:positionH relativeFrom="margin">
+              <wp:align>left</wp:align>
+            </wp:positionH>
+            <wp:positionV relativeFrom="paragraph">
+              <wp:posOffset>360045</wp:posOffset>
+            </wp:positionV>
+            <wp:extent cx="2640330" cy="2764790"/>
+            <wp:effectExtent l="0" t="0" r="7620" b="0"/>
+            <wp:wrapTopAndBottom/>
+            <wp:docPr id="4" name="Picture 4" descr="Graphical user interface&#10;&#10;Description automatically generated"/>
+            <wp:cNvGraphicFramePr>
+              <a:graphicFrameLocks xmlns:a="http://schemas.openxmlformats.org/drawingml/2006/main" noChangeAspect="1"/>
+            </wp:cNvGraphicFramePr>
+            <a:graphic xmlns:a="http://schemas.openxmlformats.org/drawingml/2006/main">
+              <a:graphicData uri="http://schemas.openxmlformats.org/drawingml/2006/picture">
+                <pic:pic xmlns:pic="http://schemas.openxmlformats.org/drawingml/2006/picture">
+                  <pic:nvPicPr>
+                    <pic:cNvPr id="4" name="Picture 4" descr="Graphical user interface&#10;&#10;Description automatically generated"/>
+                    <pic:cNvPicPr/>
+                  </pic:nvPicPr>
+                  <pic:blipFill>
+                    <a:blip r:embed="rId14">
+                      <a:extLst>
+                        <a:ext uri="{28A0092B-C50C-407E-A947-70E740481C1C}">
+                          <a14:useLocalDpi xmlns:a14="http://schemas.microsoft.com/office/drawing/2010/main" val="0"/>
+                        </a:ext>
+                      </a:extLst>
+                    </a:blip>
+                    <a:stretch>
+                      <a:fillRect/>
+                    </a:stretch>
+                  </pic:blipFill>
+                  <pic:spPr>
+                    <a:xfrm>
+                      <a:off x="0" y="0"/>
+                      <a:ext cx="2640330" cy="2764790"/>
+                    </a:xfrm>
+                    <a:prstGeom prst="rect">
+                      <a:avLst/>
+                    </a:prstGeom>
+                  </pic:spPr>
+                </pic:pic>
+              </a:graphicData>
+            </a:graphic>
+            <wp14:sizeRelH relativeFrom="margin">
+              <wp14:pctWidth>0</wp14:pctWidth>
+            </wp14:sizeRelH>
+            <wp14:sizeRelV relativeFrom="margin">
+              <wp14:pctHeight>0</wp14:pctHeight>
+            </wp14:sizeRelV>
+          </wp:anchor>
+        </w:drawing>
+      </w:r>
+    </w:p>
+    <w:p>
+      <w:pPr>
+        <w:rPr>
+          <w:rFonts w:hint="cs"/>
+          <w:b/>
+          <w:bCs/>
+          <w:cs/>
+        </w:rPr>
+      </w:pPr>
+      <w:r>
+        <w:rPr>
+          <w:rFonts w:hint="cs"/>
+          <w:cs/>
+        </w:rPr>
+        <w:t xml:space="preserve">     </w:t>
+      </w:r>
+      <w:r>
+        <w:rPr>
+          <w:rFonts w:hint="cs"/>
+          <w:i/>
+          <w:iCs/>
+          <w:color w:val="767171" w:themeColor="background2" w:themeShade="80"/>
+          <w:sz w:val="24"/>
+          <w:szCs w:val="24"/>
+          <w:cs/>
+        </w:rPr>
+        <w:t xml:space="preserve">รูปที่ </w:t>
+      </w:r>
+      <w:r>
+        <w:rPr>
+          <w:rFonts w:hint="cs"/>
+          <w:i/>
+          <w:iCs/>
+          <w:color w:val="767171" w:themeColor="background2" w:themeShade="80"/>
+          <w:sz w:val="24"/>
+          <w:szCs w:val="24"/>
+          <w:cs/>
+        </w:rPr>
+        <w:t>4</w:t>
+      </w:r>
+      <w:r>
+        <w:rPr>
+          <w:i/>
+          <w:iCs/>
+          <w:color w:val="767171" w:themeColor="background2" w:themeShade="80"/>
+          <w:sz w:val="24"/>
+          <w:szCs w:val="24"/>
+        </w:rPr>
+        <w:t xml:space="preserve"> </w:t>
+      </w:r>
+      <w:r>
+        <w:rPr>
+          <w:i/>
+          <w:iCs/>
+          <w:color w:val="767171" w:themeColor="background2" w:themeShade="80"/>
+          <w:sz w:val="24"/>
+          <w:szCs w:val="24"/>
+        </w:rPr>
+        <w:t xml:space="preserve">schema </w:t>
+      </w:r>
+      <w:r>
+        <w:rPr>
+          <w:rFonts w:hint="cs"/>
+          <w:i/>
+          <w:iCs/>
+          <w:color w:val="767171" w:themeColor="background2" w:themeShade="80"/>
+          <w:sz w:val="24"/>
+          <w:szCs w:val="24"/>
+          <w:cs/>
+        </w:rPr>
+        <w:t xml:space="preserve">ที่ </w:t>
+      </w:r>
+      <w:r>
+        <w:rPr>
+          <w:i/>
+          <w:iCs/>
+          <w:color w:val="767171" w:themeColor="background2" w:themeShade="80"/>
+          <w:sz w:val="24"/>
+          <w:szCs w:val="24"/>
+        </w:rPr>
+        <w:t xml:space="preserve">redesign </w:t>
+      </w:r>
+      <w:r>
+        <w:rPr>
+          <w:rFonts w:hint="cs"/>
+          <w:i/>
+          <w:iCs/>
+          <w:color w:val="767171" w:themeColor="background2" w:themeShade="80"/>
+          <w:sz w:val="24"/>
+          <w:szCs w:val="24"/>
+          <w:cs/>
+        </w:rPr>
+        <w:t xml:space="preserve">มาใหม่เพิ่ม </w:t>
+      </w:r>
+      <w:r>
+        <w:rPr>
+          <w:i/>
+          <w:iCs/>
+          <w:color w:val="767171" w:themeColor="background2" w:themeShade="80"/>
+          <w:sz w:val="24"/>
+          <w:szCs w:val="24"/>
+        </w:rPr>
+        <w:t xml:space="preserve">status </w:t>
+      </w:r>
+      <w:r>
+        <w:rPr>
+          <w:rFonts w:hint="cs"/>
+          <w:i/>
+          <w:iCs/>
+          <w:color w:val="767171" w:themeColor="background2" w:themeShade="80"/>
+          <w:sz w:val="24"/>
+          <w:szCs w:val="24"/>
+          <w:cs/>
+        </w:rPr>
+        <w:t xml:space="preserve">และ </w:t>
+      </w:r>
+      <w:r>
+        <w:rPr>
+          <w:i/>
+          <w:iCs/>
+          <w:color w:val="767171" w:themeColor="background2" w:themeShade="80"/>
+          <w:sz w:val="24"/>
+          <w:szCs w:val="24"/>
+        </w:rPr>
+        <w:t>Career</w:t>
+      </w:r>
+      <w:r>
+        <w:rPr>
+          <w:b/>
+          <w:bCs/>
+        </w:rPr>
+        <w:tab/>
+      </w:r>
+      <w:r>
+        <w:rPr>
+          <w:b/>
+          <w:bCs/>
+        </w:rPr>
+        <w:tab/>
+        <w:t xml:space="preserve">       </w:t>
+      </w:r>
+      <w:r>
+        <w:rPr>
+          <w:rFonts w:hint="cs"/>
+          <w:i/>
+          <w:iCs/>
+          <w:color w:val="767171" w:themeColor="background2" w:themeShade="80"/>
+          <w:sz w:val="24"/>
+          <w:szCs w:val="24"/>
+          <w:cs/>
+        </w:rPr>
+        <w:t xml:space="preserve">รูปที่ </w:t>
+      </w:r>
+      <w:r>
+        <w:rPr>
+          <w:rFonts w:hint="cs"/>
+          <w:i/>
+          <w:iCs/>
+          <w:color w:val="767171" w:themeColor="background2" w:themeShade="80"/>
+          <w:sz w:val="24"/>
+          <w:szCs w:val="24"/>
+          <w:cs/>
+        </w:rPr>
+        <w:t>5</w:t>
+      </w:r>
+      <w:r>
+        <w:rPr>
+          <w:i/>
+          <w:iCs/>
+          <w:color w:val="767171" w:themeColor="background2" w:themeShade="80"/>
+          <w:sz w:val="24"/>
+          <w:szCs w:val="24"/>
+        </w:rPr>
+        <w:t xml:space="preserve"> </w:t>
+      </w:r>
+      <w:r>
+        <w:rPr>
+          <w:i/>
+          <w:iCs/>
+          <w:color w:val="767171" w:themeColor="background2" w:themeShade="80"/>
+          <w:sz w:val="24"/>
+          <w:szCs w:val="24"/>
+        </w:rPr>
+        <w:t xml:space="preserve">Update function </w:t>
+      </w:r>
+      <w:r>
+        <w:rPr>
+          <w:rFonts w:hint="cs"/>
+          <w:i/>
+          <w:iCs/>
+          <w:color w:val="767171" w:themeColor="background2" w:themeShade="80"/>
+          <w:sz w:val="24"/>
+          <w:szCs w:val="24"/>
+          <w:cs/>
+        </w:rPr>
+        <w:t>ให้รองรับการเพิ่มของวิชาใหม่</w:t>
+      </w:r>
+    </w:p>
+    <w:p>
+      <w:pPr>
+        <w:pStyle w:val="Heading2"/>
+        <w:rPr>
+          <w:b/>
+          <w:bCs/>
+        </w:rPr>
+      </w:pPr>
+      <w:r>
+        <w:rPr>
+          <w:rFonts w:hint="cs"/>
+          <w:b/>
+          <w:bCs/>
+          <w:cs/>
+        </w:rPr>
+        <w:t>ปัญหาที่เกิดขั้นและแนวทางการแก้ไข</w:t>
+      </w:r>
+    </w:p>
+    <w:p>
+      <w:r>
+        <w:rPr>
+          <w:rFonts w:hint="cs"/>
+          <w:cs/>
+        </w:rPr>
+        <w:t>ปัญหาจากครั้งก่อน</w:t>
+      </w:r>
+    </w:p>
+    <w:p>
+      <w:pPr>
+        <w:ind w:left="720"/>
+        <w:rPr>
+          <w:cs/>
+        </w:rPr>
+      </w:pPr>
+      <w:r>
+        <w:rPr>
+          <w:rFonts w:hint="cs"/>
+          <w:cs/>
+        </w:rPr>
+        <w:t xml:space="preserve">1. ข้อมูลในการสร้างโมเดลมีไม่เพียงพอ ทำให้การทำงานในส่วนของ </w:t>
+      </w:r>
+      <w:r>
+        <w:t xml:space="preserve">job prediction </w:t>
+      </w:r>
+      <w:r>
+        <w:rPr>
+          <w:rFonts w:hint="cs"/>
+          <w:cs/>
+        </w:rPr>
+        <w:t>ยังคงต้องรอข้อมูลจากอาจารย์ที่ปรึกษาก่อน</w:t>
+      </w:r>
+      <w:r>
+        <w:t xml:space="preserve"> </w:t>
+      </w:r>
+      <w:r>
+        <w:rPr>
+          <w:rFonts w:hint="cs"/>
+          <w:cs/>
+        </w:rPr>
+        <w:t xml:space="preserve">จากที่ปรึกษากับที่ปรึกษาเรื่องปัญหานี้แล้วทางผู้จัดทำได้ข้อสรุปว่าทางผู้จัดทำจะทำการเก็บ </w:t>
+      </w:r>
+      <w:r>
+        <w:t xml:space="preserve">survey </w:t>
+      </w:r>
+      <w:r>
+        <w:rPr>
+          <w:rFonts w:hint="cs"/>
+          <w:cs/>
+        </w:rPr>
+        <w:t xml:space="preserve">อีกครั้งตอนที่นักศึกษาที่จบไปแล้วกลับมารับปริญญา และทางที่ปรึกษาได้แนะนำให้เตรียม </w:t>
+      </w:r>
+      <w:r>
+        <w:t xml:space="preserve">function </w:t>
+      </w:r>
+      <w:r>
+        <w:rPr>
+          <w:rFonts w:hint="cs"/>
+          <w:cs/>
+        </w:rPr>
+        <w:t xml:space="preserve">สำหรับการเพิ่มข้อมูลเข้า </w:t>
+      </w:r>
+      <w:r>
+        <w:t xml:space="preserve">database </w:t>
+      </w:r>
+      <w:r>
+        <w:rPr>
+          <w:rFonts w:hint="cs"/>
+          <w:cs/>
+        </w:rPr>
+        <w:t xml:space="preserve">และทางผู้จัดทำได้ทำการพัฒนาส่วนของ </w:t>
+      </w:r>
+      <w:r>
+        <w:t xml:space="preserve">function </w:t>
+      </w:r>
+      <w:r>
+        <w:rPr>
+          <w:rFonts w:hint="cs"/>
+          <w:cs/>
+        </w:rPr>
+        <w:t>เรียบร้อยแล้ว</w:t>
+      </w:r>
+    </w:p>
+    <w:p>
+      <w:pPr>
+        <w:ind w:left="720"/>
+        <w:rPr>
           <w:cs/>
         </w:rPr>
       </w:pPr>
@@ -1881,6 +2714,7 @@
           <w:rFonts w:hint="cs"/>
           <w:cs/>
         </w:rPr>
+        <w:lastRenderedPageBreak/>
         <w:t xml:space="preserve">การสร้าง </w:t>
       </w:r>
       <w:r>
@@ -1952,264 +2786,256 @@
           <w:cs/>
         </w:rPr>
         <w:t>นั้นกลายเป็นภาษาประหลาด</w:t>
+      </w:r>
+    </w:p>
+    <w:p/>
+    <w:p>
+      <w:pPr>
+        <w:pStyle w:val="Heading2"/>
+        <w:rPr>
+          <w:b/>
+          <w:bCs/>
+        </w:rPr>
+      </w:pPr>
+      <w:r>
+        <w:rPr>
+          <w:rFonts w:hint="cs"/>
+          <w:b/>
+          <w:bCs/>
+          <w:cs/>
+        </w:rPr>
+        <w:t>สิ่งที่จะดำเนินการต่อไป</w:t>
       </w:r>
     </w:p>
     <w:p>
-      <w:pPr>
-        <w:rPr>
-          <w:rFonts w:hint="cs"/>
-        </w:rPr>
-      </w:pPr>
+      <w:r>
+        <w:rPr>
+          <w:cs/>
+        </w:rPr>
+        <w:tab/>
+      </w:r>
+      <w:r>
+        <w:rPr>
+          <w:rFonts w:hint="cs"/>
+          <w:cs/>
+        </w:rPr>
+        <w:t xml:space="preserve">1. </w:t>
+      </w:r>
+      <w:r>
+        <w:rPr>
+          <w:rFonts w:hint="cs"/>
+          <w:cs/>
+        </w:rPr>
+        <w:t xml:space="preserve">เขียนบทที่ </w:t>
+      </w:r>
+      <w:r>
+        <w:t>3</w:t>
+      </w:r>
+      <w:r>
+        <w:rPr>
+          <w:rFonts w:hint="cs"/>
+          <w:cs/>
+        </w:rPr>
+        <w:t xml:space="preserve"> </w:t>
+      </w:r>
     </w:p>
     <w:p>
       <w:pPr>
-        <w:pStyle w:val="Heading2"/>
-        <w:rPr>
-          <w:b/>
-          <w:bCs/>
-        </w:rPr>
-      </w:pPr>
-      <w:r>
-        <w:rPr>
-          <w:rFonts w:hint="cs"/>
-          <w:b/>
-          <w:bCs/>
-          <w:cs/>
-        </w:rPr>
-        <w:lastRenderedPageBreak/>
-        <w:t>สิ่งที่จะดำเนินการต่อไป</w:t>
+        <w:ind w:left="720"/>
+      </w:pPr>
+      <w:r>
+        <w:rPr>
+          <w:rFonts w:hint="cs"/>
+          <w:cs/>
+        </w:rPr>
+        <w:t>2.</w:t>
+      </w:r>
+      <w:r>
+        <w:rPr>
+          <w:rFonts w:hint="cs"/>
+          <w:cs/>
+        </w:rPr>
+        <w:t xml:space="preserve"> </w:t>
+      </w:r>
+      <w:r>
+        <w:rPr>
+          <w:rFonts w:hint="cs"/>
+          <w:cs/>
+        </w:rPr>
+        <w:t xml:space="preserve">ปรับแก้ไข้ตัว </w:t>
+      </w:r>
+      <w:r>
+        <w:t xml:space="preserve">generate csv file </w:t>
+      </w:r>
+      <w:r>
+        <w:rPr>
+          <w:rFonts w:hint="cs"/>
+          <w:cs/>
+        </w:rPr>
+        <w:t xml:space="preserve">ให้เป็นปกติ โดยวิธีคร่าวๆคือ เมื่อ </w:t>
+      </w:r>
+      <w:r>
+        <w:t xml:space="preserve">generate file </w:t>
+      </w:r>
+      <w:r>
+        <w:rPr>
+          <w:rFonts w:hint="cs"/>
+          <w:cs/>
+        </w:rPr>
+        <w:t xml:space="preserve">จะทำการบอก </w:t>
+      </w:r>
+      <w:r>
+        <w:t xml:space="preserve">encoding rule </w:t>
+      </w:r>
+      <w:r>
+        <w:rPr>
+          <w:rFonts w:hint="cs"/>
+          <w:cs/>
+        </w:rPr>
+        <w:t xml:space="preserve">ให้ด้วยเพื่อให้ </w:t>
+      </w:r>
+      <w:r>
+        <w:t xml:space="preserve">Microsoft Excel </w:t>
+      </w:r>
+      <w:r>
+        <w:rPr>
+          <w:rFonts w:hint="cs"/>
+          <w:cs/>
+        </w:rPr>
+        <w:t>เปิดออกมาแล้วภาษาไทยเป็นปกติ</w:t>
       </w:r>
     </w:p>
     <w:p>
-      <w:r>
-        <w:rPr>
-          <w:cs/>
-        </w:rPr>
-        <w:tab/>
-      </w:r>
-      <w:r>
-        <w:rPr>
-          <w:rFonts w:hint="cs"/>
-          <w:cs/>
-        </w:rPr>
-        <w:t xml:space="preserve">1. </w:t>
-      </w:r>
-      <w:r>
-        <w:rPr>
-          <w:rFonts w:hint="cs"/>
-          <w:cs/>
-        </w:rPr>
-        <w:t xml:space="preserve">เขียนบทที่ </w:t>
-      </w:r>
-      <w:r>
-        <w:t>3</w:t>
-      </w:r>
-      <w:r>
-        <w:rPr>
-          <w:rFonts w:hint="cs"/>
-          <w:cs/>
-        </w:rPr>
+      <w:pPr>
+        <w:ind w:left="720"/>
+      </w:pPr>
+      <w:r>
+        <w:rPr>
+          <w:rFonts w:hint="cs"/>
+          <w:cs/>
+        </w:rPr>
+        <w:t xml:space="preserve">3 จัดระเบียบ </w:t>
+      </w:r>
+      <w:r>
+        <w:t xml:space="preserve">Function </w:t>
+      </w:r>
+      <w:r>
+        <w:rPr>
+          <w:rFonts w:hint="cs"/>
+          <w:cs/>
+        </w:rPr>
+        <w:t xml:space="preserve">ใน </w:t>
+      </w:r>
+      <w:r>
+        <w:t xml:space="preserve">Demo App </w:t>
+      </w:r>
+      <w:r>
+        <w:rPr>
+          <w:rFonts w:hint="cs"/>
+          <w:cs/>
+        </w:rPr>
+        <w:t xml:space="preserve">ให้เป็นไปตาม </w:t>
+      </w:r>
+      <w:proofErr w:type="spellStart"/>
+      <w:r>
+        <w:t>Usecase</w:t>
+      </w:r>
+      <w:proofErr w:type="spellEnd"/>
+      <w:r>
+        <w:t xml:space="preserve"> Diagram </w:t>
+      </w:r>
+      <w:r>
+        <w:rPr>
+          <w:rFonts w:hint="cs"/>
+          <w:cs/>
+        </w:rPr>
+        <w:t xml:space="preserve">และ </w:t>
+      </w:r>
+      <w:r>
+        <w:t xml:space="preserve">Sequence Diagram </w:t>
+      </w:r>
+      <w:r>
+        <w:rPr>
+          <w:rFonts w:hint="cs"/>
+          <w:cs/>
+        </w:rPr>
+        <w:t xml:space="preserve">มากขึ้นเนื่องด้วยปัจจุบันมี </w:t>
+      </w:r>
+      <w:r>
+        <w:t xml:space="preserve">Function </w:t>
+      </w:r>
+      <w:r>
+        <w:rPr>
+          <w:rFonts w:hint="cs"/>
+          <w:cs/>
+        </w:rPr>
+        <w:t xml:space="preserve">ที่เกิดขึ้นมานอกเหนือจาก </w:t>
+      </w:r>
+      <w:proofErr w:type="spellStart"/>
+      <w:r>
+        <w:t>Usecase</w:t>
+      </w:r>
+      <w:proofErr w:type="spellEnd"/>
+      <w:r>
         <w:t xml:space="preserve"> </w:t>
+      </w:r>
+      <w:r>
+        <w:rPr>
+          <w:rFonts w:hint="cs"/>
+          <w:cs/>
+        </w:rPr>
+        <w:t xml:space="preserve">และ </w:t>
+      </w:r>
+      <w:r>
+        <w:t xml:space="preserve">Sequence Diagram </w:t>
+      </w:r>
+      <w:r>
+        <w:rPr>
+          <w:rFonts w:hint="cs"/>
+          <w:cs/>
+        </w:rPr>
+        <w:t xml:space="preserve">มากมาย จะจัดระเบียบโดยการไล่ดูที่ละ </w:t>
+      </w:r>
+      <w:proofErr w:type="spellStart"/>
+      <w:r>
+        <w:t>Usecase</w:t>
+      </w:r>
+      <w:proofErr w:type="spellEnd"/>
+      <w:r>
+        <w:t xml:space="preserve"> </w:t>
+      </w:r>
+      <w:r>
+        <w:rPr>
+          <w:rFonts w:hint="cs"/>
+          <w:cs/>
+        </w:rPr>
+        <w:t xml:space="preserve">และ </w:t>
+      </w:r>
+      <w:r>
+        <w:t xml:space="preserve">Sequence </w:t>
+      </w:r>
+      <w:r>
+        <w:rPr>
+          <w:rFonts w:hint="cs"/>
+          <w:cs/>
+        </w:rPr>
+        <w:t xml:space="preserve">ตัด  </w:t>
+      </w:r>
+      <w:r>
+        <w:t xml:space="preserve">Function </w:t>
+      </w:r>
+      <w:r>
+        <w:rPr>
+          <w:rFonts w:hint="cs"/>
+          <w:cs/>
+        </w:rPr>
+        <w:t>ที่ไม่จำเป็นออกรวมทั้งแก้ไขชื่อให้สอดคล้อง</w:t>
       </w:r>
     </w:p>
     <w:p>
       <w:pPr>
         <w:ind w:left="720"/>
-      </w:pPr>
-      <w:r>
-        <w:rPr>
-          <w:rFonts w:hint="cs"/>
-          <w:cs/>
-        </w:rPr>
-        <w:t>2.</w:t>
-      </w:r>
-      <w:r>
-        <w:rPr>
-          <w:rFonts w:hint="cs"/>
-          <w:cs/>
-        </w:rPr>
-        <w:t xml:space="preserve"> </w:t>
-      </w:r>
-      <w:r>
-        <w:rPr>
-          <w:rFonts w:hint="cs"/>
-          <w:cs/>
-        </w:rPr>
-        <w:t xml:space="preserve">ปรับแก้ไข้ตัว </w:t>
-      </w:r>
-      <w:r>
-        <w:t xml:space="preserve">generate csv file </w:t>
-      </w:r>
-      <w:r>
-        <w:rPr>
-          <w:rFonts w:hint="cs"/>
-          <w:cs/>
-        </w:rPr>
-        <w:t xml:space="preserve">ให้เป็นปกติ โดยวิธีคร่าวๆคือ เมื่อ </w:t>
-      </w:r>
-      <w:r>
-        <w:t xml:space="preserve">generate file </w:t>
-      </w:r>
-      <w:r>
-        <w:rPr>
-          <w:rFonts w:hint="cs"/>
-          <w:cs/>
-        </w:rPr>
-        <w:t xml:space="preserve">จะทำการบอก </w:t>
-      </w:r>
-      <w:r>
-        <w:t xml:space="preserve">encoding rule </w:t>
-      </w:r>
-      <w:r>
-        <w:rPr>
-          <w:rFonts w:hint="cs"/>
-          <w:cs/>
-        </w:rPr>
-        <w:t xml:space="preserve">ให้ด้วยเพื่อให้ </w:t>
-      </w:r>
-      <w:r>
-        <w:t xml:space="preserve">Microsoft Excel </w:t>
-      </w:r>
-      <w:r>
-        <w:rPr>
-          <w:rFonts w:hint="cs"/>
-          <w:cs/>
-        </w:rPr>
-        <w:t>เปิดออกมาแล้วภาษาไทยเป็นปกติ</w:t>
-      </w:r>
-    </w:p>
-    <w:p>
-      <w:pPr>
-        <w:ind w:left="720"/>
-      </w:pPr>
-      <w:r>
-        <w:rPr>
-          <w:rFonts w:hint="cs"/>
-          <w:cs/>
-        </w:rPr>
-        <w:t xml:space="preserve">3 จัดระเบียบ </w:t>
-      </w:r>
-      <w:r>
-        <w:t xml:space="preserve">Function </w:t>
-      </w:r>
-      <w:r>
-        <w:rPr>
-          <w:rFonts w:hint="cs"/>
-          <w:cs/>
-        </w:rPr>
-        <w:t xml:space="preserve">ใน </w:t>
-      </w:r>
-      <w:r>
-        <w:t xml:space="preserve">Demo App </w:t>
-      </w:r>
-      <w:r>
-        <w:rPr>
-          <w:rFonts w:hint="cs"/>
-          <w:cs/>
-        </w:rPr>
-        <w:t xml:space="preserve">ให้เป็นไปตาม </w:t>
-      </w:r>
-      <w:proofErr w:type="spellStart"/>
-      <w:r>
-        <w:t>Usecase</w:t>
-      </w:r>
-      <w:proofErr w:type="spellEnd"/>
-      <w:r>
-        <w:t xml:space="preserve"> Diagram </w:t>
-      </w:r>
-      <w:r>
-        <w:rPr>
-          <w:rFonts w:hint="cs"/>
-          <w:cs/>
-        </w:rPr>
-        <w:t xml:space="preserve">และ </w:t>
-      </w:r>
-      <w:r>
-        <w:t xml:space="preserve">Sequence Diagram </w:t>
-      </w:r>
-      <w:r>
-        <w:rPr>
-          <w:rFonts w:hint="cs"/>
-          <w:cs/>
-        </w:rPr>
-        <w:t xml:space="preserve">มากขึ้นเนื่องด้วยปัจจุบันมี </w:t>
-      </w:r>
-      <w:r>
-        <w:t xml:space="preserve">Function </w:t>
-      </w:r>
-      <w:r>
-        <w:rPr>
-          <w:rFonts w:hint="cs"/>
-          <w:cs/>
-        </w:rPr>
-        <w:t xml:space="preserve">ที่เกิดขึ้นมานอกเหนือจาก </w:t>
-      </w:r>
-      <w:proofErr w:type="spellStart"/>
-      <w:r>
-        <w:t>Usecase</w:t>
-      </w:r>
-      <w:proofErr w:type="spellEnd"/>
-      <w:r>
-        <w:t xml:space="preserve"> </w:t>
-      </w:r>
-      <w:r>
-        <w:rPr>
-          <w:rFonts w:hint="cs"/>
-          <w:cs/>
-        </w:rPr>
-        <w:t xml:space="preserve">และ </w:t>
-      </w:r>
-      <w:r>
-        <w:t xml:space="preserve">Sequence Diagram </w:t>
-      </w:r>
-      <w:r>
-        <w:rPr>
-          <w:rFonts w:hint="cs"/>
-          <w:cs/>
-        </w:rPr>
-        <w:t xml:space="preserve">มากมาย จะจัดระเบียบโดยการไล่ดูที่ละ </w:t>
-      </w:r>
-      <w:proofErr w:type="spellStart"/>
-      <w:r>
-        <w:t>Usecase</w:t>
-      </w:r>
-      <w:proofErr w:type="spellEnd"/>
-      <w:r>
-        <w:t xml:space="preserve"> </w:t>
-      </w:r>
-      <w:r>
-        <w:rPr>
-          <w:rFonts w:hint="cs"/>
-          <w:cs/>
-        </w:rPr>
-        <w:t xml:space="preserve">และ </w:t>
-      </w:r>
-      <w:r>
-        <w:t xml:space="preserve">Sequence </w:t>
-      </w:r>
-      <w:r>
-        <w:rPr>
-          <w:rFonts w:hint="cs"/>
-          <w:cs/>
-        </w:rPr>
-        <w:t xml:space="preserve">ตัด  </w:t>
-      </w:r>
-      <w:r>
-        <w:t xml:space="preserve">Function </w:t>
-      </w:r>
-      <w:r>
-        <w:rPr>
-          <w:rFonts w:hint="cs"/>
-          <w:cs/>
-        </w:rPr>
-        <w:t>ที่ไม่จำเป็นออกรวมทั้งแก้ไขชื่อให้สอดคล้อง</w:t>
-      </w:r>
-    </w:p>
-    <w:p>
-      <w:pPr>
-        <w:ind w:left="720"/>
-        <w:rPr>
-          <w:rFonts w:hint="cs"/>
+        <w:rPr>
           <w:cs/>
         </w:rPr>
       </w:pPr>
@@ -2305,8 +3131,8 @@
     </w:p>
     <w:p/>
     <w:sectPr>
-      <w:headerReference w:type="default" r:id="rId10"/>
-      <w:footerReference w:type="default" r:id="rId11"/>
+      <w:headerReference w:type="default" r:id="rId15"/>
+      <w:footerReference w:type="default" r:id="rId16"/>
       <w:pgSz w:w="11906" w:h="16838" w:code="9"/>
       <w:pgMar w:top="851" w:right="991" w:bottom="851" w:left="1440" w:header="284" w:footer="720" w:gutter="0"/>
       <w:cols w:space="720"/>
@@ -3973,6 +4799,7 @@
     <w:rsid w:val="00B13B8A"/>
     <w:rsid w:val="00CD0B99"/>
     <w:rsid w:val="00CF0F7B"/>
+    <w:rsid w:val="00D0344B"/>
     <w:rsid w:val="00D5240D"/>
     <w:rsid w:val="00DD3426"/>
     <w:rsid w:val="00F40A56"/>
@@ -4769,26 +5596,6 @@
 </file>
 
 <file path=customXml/item1.xml><?xml version="1.0" encoding="utf-8"?>
-<?mso-contentType ?>
-<FormTemplates xmlns="http://schemas.microsoft.com/sharepoint/v3/contenttype/forms">
-  <Display>DocumentLibraryForm</Display>
-  <Edit>DocumentLibraryForm</Edit>
-  <New>DocumentLibraryForm</New>
-</FormTemplates>
-</file>
-
-<file path=customXml/item2.xml><?xml version="1.0" encoding="utf-8"?>
-<p:properties xmlns:p="http://schemas.microsoft.com/office/2006/metadata/properties" xmlns:xsi="http://www.w3.org/2001/XMLSchema-instance" xmlns:pc="http://schemas.microsoft.com/office/infopath/2007/PartnerControls">
-  <documentManagement>
-    <TaxCatchAll xmlns="7cc98989-72c3-446c-ae77-edbe8b0d3d4f" xsi:nil="true"/>
-    <lcf76f155ced4ddcb4097134ff3c332f xmlns="68b1a8ec-1e8e-42ad-b7ec-0f1faacbbc5d">
-      <Terms xmlns="http://schemas.microsoft.com/office/infopath/2007/PartnerControls"/>
-    </lcf76f155ced4ddcb4097134ff3c332f>
-  </documentManagement>
-</p:properties>
-</file>
-
-<file path=customXml/item3.xml><?xml version="1.0" encoding="utf-8"?>
 <ct:contentTypeSchema xmlns:ct="http://schemas.microsoft.com/office/2006/metadata/contentType" xmlns:ma="http://schemas.microsoft.com/office/2006/metadata/properties/metaAttributes" ct:_="" ma:_="" ma:contentTypeName="Document" ma:contentTypeID="0x0101007267994F6C12934997A7C41CCCE4D640" ma:contentTypeVersion="10" ma:contentTypeDescription="Create a new document." ma:contentTypeScope="" ma:versionID="c4f10ff9a3aba4fb3d82ed749febfa94">
   <xsd:schema xmlns:xsd="http://www.w3.org/2001/XMLSchema" xmlns:xs="http://www.w3.org/2001/XMLSchema" xmlns:p="http://schemas.microsoft.com/office/2006/metadata/properties" xmlns:ns2="68b1a8ec-1e8e-42ad-b7ec-0f1faacbbc5d" xmlns:ns3="7cc98989-72c3-446c-ae77-edbe8b0d3d4f" targetNamespace="http://schemas.microsoft.com/office/2006/metadata/properties" ma:root="true" ma:fieldsID="107c339d6b6e90b5f8442fe6f4ef6f0f" ns2:_="" ns3:_="">
     <xsd:import namespace="68b1a8ec-1e8e-42ad-b7ec-0f1faacbbc5d"/>
@@ -4979,10 +5786,41 @@
 </ct:contentTypeSchema>
 </file>
 
+<file path=customXml/item2.xml><?xml version="1.0" encoding="utf-8"?>
+<p:properties xmlns:p="http://schemas.microsoft.com/office/2006/metadata/properties" xmlns:xsi="http://www.w3.org/2001/XMLSchema-instance" xmlns:pc="http://schemas.microsoft.com/office/infopath/2007/PartnerControls">
+  <documentManagement>
+    <TaxCatchAll xmlns="7cc98989-72c3-446c-ae77-edbe8b0d3d4f" xsi:nil="true"/>
+    <lcf76f155ced4ddcb4097134ff3c332f xmlns="68b1a8ec-1e8e-42ad-b7ec-0f1faacbbc5d">
+      <Terms xmlns="http://schemas.microsoft.com/office/infopath/2007/PartnerControls"/>
+    </lcf76f155ced4ddcb4097134ff3c332f>
+  </documentManagement>
+</p:properties>
+</file>
+
+<file path=customXml/item3.xml><?xml version="1.0" encoding="utf-8"?>
+<?mso-contentType ?>
+<FormTemplates xmlns="http://schemas.microsoft.com/sharepoint/v3/contenttype/forms">
+  <Display>DocumentLibraryForm</Display>
+  <Edit>DocumentLibraryForm</Edit>
+  <New>DocumentLibraryForm</New>
+</FormTemplates>
+</file>
+
 <file path=customXml/itemProps1.xml><?xml version="1.0" encoding="utf-8"?>
-<ds:datastoreItem xmlns:ds="http://schemas.openxmlformats.org/officeDocument/2006/customXml" ds:itemID="{EE20C0BC-7DE5-4F7A-8B77-34EDCADDBDDF}">
+<ds:datastoreItem xmlns:ds="http://schemas.openxmlformats.org/officeDocument/2006/customXml" ds:itemID="{2B065B99-F4E0-4526-929E-D1F29F205C2A}">
   <ds:schemaRefs>
-    <ds:schemaRef ds:uri="http://schemas.microsoft.com/sharepoint/v3/contenttype/forms"/>
+    <ds:schemaRef ds:uri="http://schemas.microsoft.com/office/2006/metadata/contentType"/>
+    <ds:schemaRef ds:uri="http://schemas.microsoft.com/office/2006/metadata/properties/metaAttributes"/>
+    <ds:schemaRef ds:uri="http://www.w3.org/2001/XMLSchema"/>
+    <ds:schemaRef ds:uri="http://schemas.microsoft.com/office/2006/metadata/properties"/>
+    <ds:schemaRef ds:uri="68b1a8ec-1e8e-42ad-b7ec-0f1faacbbc5d"/>
+    <ds:schemaRef ds:uri="7cc98989-72c3-446c-ae77-edbe8b0d3d4f"/>
+    <ds:schemaRef ds:uri="http://schemas.microsoft.com/office/2006/documentManagement/types"/>
+    <ds:schemaRef ds:uri="http://schemas.microsoft.com/office/infopath/2007/PartnerControls"/>
+    <ds:schemaRef ds:uri="http://schemas.openxmlformats.org/package/2006/metadata/core-properties"/>
+    <ds:schemaRef ds:uri="http://purl.org/dc/elements/1.1/"/>
+    <ds:schemaRef ds:uri="http://purl.org/dc/terms/"/>
+    <ds:schemaRef ds:uri="http://schemas.microsoft.com/internal/obd"/>
   </ds:schemaRefs>
 </ds:datastoreItem>
 </file>
@@ -4999,20 +5837,9 @@
 </file>
 
 <file path=customXml/itemProps3.xml><?xml version="1.0" encoding="utf-8"?>
-<ds:datastoreItem xmlns:ds="http://schemas.openxmlformats.org/officeDocument/2006/customXml" ds:itemID="{2B065B99-F4E0-4526-929E-D1F29F205C2A}">
+<ds:datastoreItem xmlns:ds="http://schemas.openxmlformats.org/officeDocument/2006/customXml" ds:itemID="{EE20C0BC-7DE5-4F7A-8B77-34EDCADDBDDF}">
   <ds:schemaRefs>
-    <ds:schemaRef ds:uri="http://schemas.microsoft.com/office/2006/metadata/contentType"/>
-    <ds:schemaRef ds:uri="http://schemas.microsoft.com/office/2006/metadata/properties/metaAttributes"/>
-    <ds:schemaRef ds:uri="http://www.w3.org/2001/XMLSchema"/>
-    <ds:schemaRef ds:uri="http://schemas.microsoft.com/office/2006/metadata/properties"/>
-    <ds:schemaRef ds:uri="68b1a8ec-1e8e-42ad-b7ec-0f1faacbbc5d"/>
-    <ds:schemaRef ds:uri="7cc98989-72c3-446c-ae77-edbe8b0d3d4f"/>
-    <ds:schemaRef ds:uri="http://schemas.microsoft.com/office/2006/documentManagement/types"/>
-    <ds:schemaRef ds:uri="http://schemas.microsoft.com/office/infopath/2007/PartnerControls"/>
-    <ds:schemaRef ds:uri="http://schemas.openxmlformats.org/package/2006/metadata/core-properties"/>
-    <ds:schemaRef ds:uri="http://purl.org/dc/elements/1.1/"/>
-    <ds:schemaRef ds:uri="http://purl.org/dc/terms/"/>
-    <ds:schemaRef ds:uri="http://schemas.microsoft.com/internal/obd"/>
+    <ds:schemaRef ds:uri="http://schemas.microsoft.com/sharepoint/v3/contenttype/forms"/>
   </ds:schemaRefs>
 </ds:datastoreItem>
 </file>
</xml_diff>